<commit_message>
Some improvements on the process report
</commit_message>
<xml_diff>
--- a/Documents/process_report.docx
+++ b/Documents/process_report.docx
@@ -173,33 +173,8 @@
           <w:rFonts w:cs="Helvetica"/>
           <w:color w:val="353535"/>
         </w:rPr>
-        <w:t xml:space="preserve">Name: </w:t>
-      </w:r>
-      <w:proofErr w:type="spellStart"/>
-      <w:r>
-        <w:rPr>
-          <w:rFonts w:cs="Helvetica"/>
-          <w:color w:val="353535"/>
-        </w:rPr>
-        <w:t>Veselin</w:t>
-      </w:r>
-      <w:proofErr w:type="spellEnd"/>
-      <w:r>
-        <w:rPr>
-          <w:rFonts w:cs="Helvetica"/>
-          <w:color w:val="353535"/>
-        </w:rPr>
-        <w:t xml:space="preserve"> </w:t>
-      </w:r>
-      <w:proofErr w:type="spellStart"/>
-      <w:r>
-        <w:rPr>
-          <w:rFonts w:cs="Helvetica"/>
-          <w:color w:val="353535"/>
-        </w:rPr>
-        <w:t>Slavchev</w:t>
-      </w:r>
-      <w:proofErr w:type="spellEnd"/>
+        <w:t>Name: Veselin Slavchev</w:t>
+      </w:r>
     </w:p>
     <w:p>
       <w:pPr>
@@ -420,17 +395,8 @@
           <w:rFonts w:cs="Helvetica"/>
           <w:color w:val="353535"/>
         </w:rPr>
-        <w:t xml:space="preserve">Name: Ivan </w:t>
-      </w:r>
-      <w:proofErr w:type="spellStart"/>
-      <w:r>
-        <w:rPr>
-          <w:rFonts w:cs="Helvetica"/>
-          <w:color w:val="353535"/>
-        </w:rPr>
-        <w:t>Stoilchev</w:t>
-      </w:r>
-      <w:proofErr w:type="spellEnd"/>
+        <w:t>Name: Ivan Stoilchev</w:t>
+      </w:r>
     </w:p>
     <w:p>
       <w:pPr>
@@ -540,33 +506,8 @@
           <w:rFonts w:cs="Helvetica"/>
           <w:color w:val="353535"/>
         </w:rPr>
-        <w:t xml:space="preserve">Name: </w:t>
-      </w:r>
-      <w:proofErr w:type="spellStart"/>
-      <w:r>
-        <w:rPr>
-          <w:rFonts w:cs="Helvetica"/>
-          <w:color w:val="353535"/>
-        </w:rPr>
-        <w:t>Ivailo</w:t>
-      </w:r>
-      <w:proofErr w:type="spellEnd"/>
-      <w:r>
-        <w:rPr>
-          <w:rFonts w:cs="Helvetica"/>
-          <w:color w:val="353535"/>
-        </w:rPr>
-        <w:t xml:space="preserve"> </w:t>
-      </w:r>
-      <w:proofErr w:type="spellStart"/>
-      <w:r>
-        <w:rPr>
-          <w:rFonts w:cs="Helvetica"/>
-          <w:color w:val="353535"/>
-        </w:rPr>
-        <w:t>Hristov</w:t>
-      </w:r>
-      <w:proofErr w:type="spellEnd"/>
+        <w:t>Name: Ivailo Hristov</w:t>
+      </w:r>
     </w:p>
     <w:p>
       <w:pPr>
@@ -1219,56 +1160,6 @@
     <w:p>
       <w:pPr>
         <w:widowControl w:val="0"/>
-      </w:pPr>
-    </w:p>
-    <w:p>
-      <w:pPr>
-        <w:widowControl w:val="0"/>
-      </w:pPr>
-    </w:p>
-    <w:p>
-      <w:pPr>
-        <w:widowControl w:val="0"/>
-      </w:pPr>
-    </w:p>
-    <w:p>
-      <w:pPr>
-        <w:widowControl w:val="0"/>
-      </w:pPr>
-    </w:p>
-    <w:p>
-      <w:pPr>
-        <w:widowControl w:val="0"/>
-      </w:pPr>
-    </w:p>
-    <w:p>
-      <w:pPr>
-        <w:widowControl w:val="0"/>
-      </w:pPr>
-    </w:p>
-    <w:p>
-      <w:pPr>
-        <w:widowControl w:val="0"/>
-      </w:pPr>
-    </w:p>
-    <w:p>
-      <w:pPr>
-        <w:widowControl w:val="0"/>
-      </w:pPr>
-    </w:p>
-    <w:p>
-      <w:pPr>
-        <w:widowControl w:val="0"/>
-      </w:pPr>
-    </w:p>
-    <w:p>
-      <w:pPr>
-        <w:widowControl w:val="0"/>
-      </w:pPr>
-    </w:p>
-    <w:p>
-      <w:pPr>
-        <w:widowControl w:val="0"/>
         <w:rPr>
           <w:color w:val="5B9BD5" w:themeColor="accent1"/>
           <w:sz w:val="32"/>
@@ -1276,16 +1167,474 @@
           <w:u w:val="single"/>
         </w:rPr>
       </w:pPr>
-      <w:r>
+    </w:p>
+    <w:p>
+      <w:pPr>
+        <w:widowControl w:val="0"/>
+        <w:rPr>
+          <w:color w:val="9CC2E5" w:themeColor="accent1" w:themeTint="99"/>
+          <w:u w:val="single"/>
+        </w:rPr>
+      </w:pPr>
+      <w:r>
+        <w:rPr>
+          <w:color w:val="9CC2E5" w:themeColor="accent1" w:themeTint="99"/>
+          <w:u w:val="single"/>
+        </w:rPr>
+        <w:t>Veselin Slavchev:</w:t>
+      </w:r>
+    </w:p>
+    <w:p>
+      <w:pPr>
+        <w:widowControl w:val="0"/>
+        <w:rPr>
+          <w:color w:val="9CC2E5" w:themeColor="accent1" w:themeTint="99"/>
+          <w:u w:val="single"/>
+        </w:rPr>
+      </w:pPr>
+    </w:p>
+    <w:p>
+      <w:pPr>
+        <w:widowControl w:val="0"/>
+        <w:ind w:firstLine="708"/>
+        <w:rPr>
+          <w:color w:val="000000" w:themeColor="text1"/>
+          <w:shd w:val="clear" w:color="auto" w:fill="FEFEFE"/>
+        </w:rPr>
+      </w:pPr>
+      <w:r>
+        <w:rPr>
+          <w:color w:val="000000" w:themeColor="text1"/>
+          <w:shd w:val="clear" w:color="auto" w:fill="FEFEFE"/>
+        </w:rPr>
+        <w:t xml:space="preserve">I learned to communicate and </w:t>
+      </w:r>
+      <w:r>
+        <w:rPr>
+          <w:color w:val="000000" w:themeColor="text1"/>
+          <w:shd w:val="clear" w:color="auto" w:fill="FEFEFE"/>
+        </w:rPr>
+        <w:t>organize</w:t>
+      </w:r>
+      <w:r>
+        <w:rPr>
+          <w:color w:val="000000" w:themeColor="text1"/>
+          <w:shd w:val="clear" w:color="auto" w:fill="FEFEFE"/>
+        </w:rPr>
+        <w:t xml:space="preserve"> tasks with team-mates, give careful criticism and give deserved praise. I always thought that the most important part of working on a project is to know the technology and have the skills that would produce the result, but I realized that the most crucial part is to be human. Being good to others, treating others with respect, helping and asking for help, being humble and eager to learn, keeping a positive outlook and having fun is much more important than having skills. Also not focusing on the end result, but enjoying the process and doing the best you can in the moment proved to </w:t>
+      </w:r>
+      <w:r>
+        <w:rPr>
+          <w:color w:val="000000" w:themeColor="text1"/>
+          <w:shd w:val="clear" w:color="auto" w:fill="FEFEFE"/>
+        </w:rPr>
+        <w:lastRenderedPageBreak/>
+        <w:t xml:space="preserve">reduce stress, increase </w:t>
+      </w:r>
+      <w:r>
+        <w:rPr>
+          <w:color w:val="000000" w:themeColor="text1"/>
+          <w:shd w:val="clear" w:color="auto" w:fill="FEFEFE"/>
+        </w:rPr>
+        <w:t>motivation and lead to success.</w:t>
+      </w:r>
+    </w:p>
+    <w:p>
+      <w:pPr>
+        <w:widowControl w:val="0"/>
+        <w:ind w:firstLine="708"/>
+        <w:rPr>
+          <w:color w:val="000000" w:themeColor="text1"/>
+          <w:shd w:val="clear" w:color="auto" w:fill="FEFEFE"/>
+        </w:rPr>
+      </w:pPr>
+      <w:r>
+        <w:rPr>
+          <w:color w:val="000000" w:themeColor="text1"/>
+          <w:shd w:val="clear" w:color="auto" w:fill="FEFEFE"/>
+        </w:rPr>
+        <w:t>The project was exceptionally good: there were some uncertainties that required thought, a lot of technical decisions asked for inspecting the positive/negative sides of different choices, balancing of the workload among team-mates and choosing the best person for the job; those are some examples of challenges that only a well-tho</w:t>
+      </w:r>
+      <w:r>
+        <w:rPr>
+          <w:color w:val="000000" w:themeColor="text1"/>
+          <w:shd w:val="clear" w:color="auto" w:fill="FEFEFE"/>
+        </w:rPr>
+        <w:t>ught project could throw at us.</w:t>
+      </w:r>
+    </w:p>
+    <w:p>
+      <w:pPr>
+        <w:widowControl w:val="0"/>
+        <w:ind w:firstLine="708"/>
+        <w:rPr>
+          <w:color w:val="000000" w:themeColor="text1"/>
+          <w:u w:val="single"/>
+        </w:rPr>
+      </w:pPr>
+      <w:r>
+        <w:rPr>
+          <w:color w:val="000000" w:themeColor="text1"/>
+          <w:shd w:val="clear" w:color="auto" w:fill="FEFEFE"/>
+        </w:rPr>
+        <w:t>I definitely learned many things about working with others and in my next projects I will make sure to reinforce trust between team members, encourage helping and caring for others, and make group meetings more frequent. Like I said above: even if we are not capable or skilled enough to tackle a challenge, by being human towards each other we can learn, help, improve and work as a whole to achieve success.</w:t>
+      </w:r>
+    </w:p>
+    <w:p>
+      <w:pPr>
+        <w:widowControl w:val="0"/>
+        <w:rPr>
+          <w:color w:val="9CC2E5" w:themeColor="accent1" w:themeTint="99"/>
+          <w:u w:val="single"/>
+        </w:rPr>
+      </w:pPr>
+    </w:p>
+    <w:p>
+      <w:pPr>
+        <w:widowControl w:val="0"/>
+        <w:rPr>
+          <w:color w:val="9CC2E5" w:themeColor="accent1" w:themeTint="99"/>
+          <w:u w:val="single"/>
+        </w:rPr>
+      </w:pPr>
+    </w:p>
+    <w:p>
+      <w:pPr>
+        <w:widowControl w:val="0"/>
+        <w:rPr>
+          <w:color w:val="9CC2E5" w:themeColor="accent1" w:themeTint="99"/>
+          <w:u w:val="single"/>
+        </w:rPr>
+      </w:pPr>
+      <w:r>
+        <w:rPr>
+          <w:color w:val="9CC2E5" w:themeColor="accent1" w:themeTint="99"/>
+          <w:u w:val="single"/>
+        </w:rPr>
+        <w:t>Yasen Georgiev:</w:t>
+      </w:r>
+    </w:p>
+    <w:p>
+      <w:pPr>
+        <w:widowControl w:val="0"/>
+        <w:rPr>
+          <w:color w:val="9CC2E5" w:themeColor="accent1" w:themeTint="99"/>
+          <w:u w:val="single"/>
+        </w:rPr>
+      </w:pPr>
+    </w:p>
+    <w:p>
+      <w:pPr>
+        <w:widowControl w:val="0"/>
+        <w:ind w:firstLine="708"/>
+        <w:rPr>
+          <w:color w:val="000000" w:themeColor="text1"/>
+        </w:rPr>
+      </w:pPr>
+      <w:bookmarkStart w:id="3" w:name="_GoBack"/>
+      <w:bookmarkEnd w:id="3"/>
+      <w:r>
+        <w:rPr>
+          <w:color w:val="000000" w:themeColor="text1"/>
+        </w:rPr>
+        <w:t>First of all, I learned how to make a good research on a specific topic. I learned a lot about connecting a MySQL database with a C# application, how to write well-designed and good-looking docu</w:t>
+      </w:r>
+      <w:r>
+        <w:rPr>
+          <w:color w:val="000000" w:themeColor="text1"/>
+        </w:rPr>
+        <w:t>ments. The most important thing</w:t>
+      </w:r>
+      <w:r>
+        <w:rPr>
+          <w:color w:val="000000" w:themeColor="text1"/>
+        </w:rPr>
+        <w:t xml:space="preserve"> that I learned </w:t>
+      </w:r>
+      <w:r>
+        <w:rPr>
+          <w:color w:val="000000" w:themeColor="text1"/>
+        </w:rPr>
+        <w:t>is about the group work. Y</w:t>
+      </w:r>
+      <w:r>
+        <w:rPr>
+          <w:color w:val="000000" w:themeColor="text1"/>
+        </w:rPr>
+        <w:t>ou have to communicate with the other members of the group, you have</w:t>
+      </w:r>
+      <w:r>
+        <w:rPr>
+          <w:color w:val="000000" w:themeColor="text1"/>
+        </w:rPr>
+        <w:t xml:space="preserve"> to help them if they need, </w:t>
+      </w:r>
+      <w:r>
+        <w:rPr>
+          <w:color w:val="000000" w:themeColor="text1"/>
+        </w:rPr>
+        <w:t>you have to ask for help if you need,</w:t>
+      </w:r>
+      <w:r>
+        <w:rPr>
+          <w:color w:val="000000" w:themeColor="text1"/>
+        </w:rPr>
+        <w:t xml:space="preserve"> you have to be tolerant and positive. And last but not least, I learned that you have to finish your tasks on time.</w:t>
+      </w:r>
+    </w:p>
+    <w:p>
+      <w:pPr>
+        <w:widowControl w:val="0"/>
+        <w:ind w:firstLine="708"/>
+        <w:rPr>
+          <w:color w:val="000000" w:themeColor="text1"/>
+        </w:rPr>
+      </w:pPr>
+      <w:r>
+        <w:rPr>
+          <w:color w:val="000000" w:themeColor="text1"/>
+        </w:rPr>
+        <w:t>I think that our project is really good. Sometimes we had some big struggles and problems but we always found the best solutions for them. When we realized that we may not be able to use QR codes for our project we did not give up on the idea</w:t>
+      </w:r>
+      <w:r>
+        <w:rPr>
+          <w:color w:val="000000" w:themeColor="text1"/>
+        </w:rPr>
+        <w:t xml:space="preserve"> but we found a solution. That makes our project a kind of unique. Moreover, I think that our project is really good because we did our best and we worked on it with pleasure.</w:t>
+      </w:r>
+    </w:p>
+    <w:p>
+      <w:pPr>
+        <w:widowControl w:val="0"/>
+        <w:ind w:firstLine="708"/>
+        <w:rPr>
+          <w:color w:val="000000" w:themeColor="text1"/>
+        </w:rPr>
+      </w:pPr>
+      <w:r>
+        <w:rPr>
+          <w:color w:val="000000" w:themeColor="text1"/>
+        </w:rPr>
+        <w:t>For my future projects I will work harder</w:t>
+      </w:r>
+      <w:r>
+        <w:rPr>
+          <w:color w:val="000000" w:themeColor="text1"/>
+        </w:rPr>
+        <w:t>, help the others more and keep on learning new more challenging things.</w:t>
+      </w:r>
+      <w:r>
+        <w:rPr>
+          <w:color w:val="000000" w:themeColor="text1"/>
+        </w:rPr>
+        <w:t xml:space="preserve"> </w:t>
+      </w:r>
+    </w:p>
+    <w:p>
+      <w:pPr>
+        <w:widowControl w:val="0"/>
+        <w:rPr>
+          <w:color w:val="000000" w:themeColor="text1"/>
+        </w:rPr>
+      </w:pPr>
+    </w:p>
+    <w:p>
+      <w:pPr>
+        <w:widowControl w:val="0"/>
+        <w:rPr>
+          <w:color w:val="9CC2E5" w:themeColor="accent1" w:themeTint="99"/>
+          <w:u w:val="single"/>
+        </w:rPr>
+      </w:pPr>
+    </w:p>
+    <w:p>
+      <w:pPr>
+        <w:widowControl w:val="0"/>
+        <w:rPr>
+          <w:color w:val="9CC2E5" w:themeColor="accent1" w:themeTint="99"/>
+          <w:u w:val="single"/>
+        </w:rPr>
+      </w:pPr>
+      <w:r>
+        <w:rPr>
+          <w:color w:val="9CC2E5" w:themeColor="accent1" w:themeTint="99"/>
+          <w:u w:val="single"/>
+        </w:rPr>
+        <w:t>Ivan Stoilchev:</w:t>
+      </w:r>
+    </w:p>
+    <w:p>
+      <w:pPr>
+        <w:widowControl w:val="0"/>
+        <w:rPr>
+          <w:color w:val="9CC2E5" w:themeColor="accent1" w:themeTint="99"/>
+          <w:u w:val="single"/>
+        </w:rPr>
+      </w:pPr>
+    </w:p>
+    <w:p>
+      <w:pPr>
+        <w:ind w:firstLine="708"/>
+      </w:pPr>
+      <w:r>
+        <w:t>What did I learn? I learned how to connect MySQL with C#, I learned a lot of cool things about web development and programing.</w:t>
+      </w:r>
+    </w:p>
+    <w:p>
+      <w:pPr>
+        <w:ind w:firstLine="708"/>
+        <w:rPr>
+          <w:rStyle w:val="st"/>
+        </w:rPr>
+      </w:pPr>
+      <w:r>
+        <w:t xml:space="preserve">In my opinion the project is really good, because we gave the best of us. Also we used a unique QR code system. But the best part of the project was the communication between the group members. We </w:t>
+      </w:r>
+      <w:r>
+        <w:rPr>
+          <w:rStyle w:val="st"/>
+        </w:rPr>
+        <w:t xml:space="preserve">develop our communication skills </w:t>
+      </w:r>
+      <w:r>
+        <w:rPr>
+          <w:rStyle w:val="st"/>
+        </w:rPr>
+        <w:t>and the most important thing is that i</w:t>
+      </w:r>
+      <w:r>
+        <w:rPr>
+          <w:rStyle w:val="st"/>
+        </w:rPr>
+        <w:t>t was fun.</w:t>
+      </w:r>
+    </w:p>
+    <w:p>
+      <w:pPr>
+        <w:ind w:firstLine="708"/>
+      </w:pPr>
+      <w:r>
+        <w:rPr>
+          <w:rStyle w:val="st"/>
+        </w:rPr>
+        <w:t>For the next project, first of all I will be always on time. I will try to do more of the work and I will be more concentrate</w:t>
+      </w:r>
+      <w:r>
+        <w:rPr>
+          <w:rStyle w:val="st"/>
+        </w:rPr>
+        <w:t>d</w:t>
+      </w:r>
+      <w:r>
+        <w:rPr>
+          <w:rStyle w:val="st"/>
+        </w:rPr>
+        <w:t xml:space="preserve"> on the project.</w:t>
+      </w:r>
+    </w:p>
+    <w:p>
+      <w:pPr>
+        <w:widowControl w:val="0"/>
+        <w:rPr>
+          <w:color w:val="9CC2E5" w:themeColor="accent1" w:themeTint="99"/>
+          <w:u w:val="single"/>
+        </w:rPr>
+      </w:pPr>
+    </w:p>
+    <w:p>
+      <w:pPr>
+        <w:widowControl w:val="0"/>
+        <w:rPr>
+          <w:color w:val="9CC2E5" w:themeColor="accent1" w:themeTint="99"/>
+          <w:u w:val="single"/>
+        </w:rPr>
+      </w:pPr>
+    </w:p>
+    <w:p>
+      <w:pPr>
+        <w:widowControl w:val="0"/>
+        <w:rPr>
+          <w:color w:val="9CC2E5" w:themeColor="accent1" w:themeTint="99"/>
+          <w:u w:val="single"/>
+        </w:rPr>
+      </w:pPr>
+      <w:r>
+        <w:rPr>
+          <w:color w:val="9CC2E5" w:themeColor="accent1" w:themeTint="99"/>
+          <w:u w:val="single"/>
+        </w:rPr>
+        <w:t>Ivailo Hristov:</w:t>
+      </w:r>
+    </w:p>
+    <w:p>
+      <w:pPr>
+        <w:widowControl w:val="0"/>
+        <w:rPr>
+          <w:color w:val="9CC2E5" w:themeColor="accent1" w:themeTint="99"/>
+          <w:u w:val="single"/>
+        </w:rPr>
+      </w:pPr>
+    </w:p>
+    <w:p>
+      <w:pPr>
+        <w:widowControl w:val="0"/>
         <w:rPr>
           <w:color w:val="5B9BD5" w:themeColor="accent1"/>
           <w:sz w:val="32"/>
           <w:szCs w:val="32"/>
           <w:u w:val="single"/>
         </w:rPr>
-        <w:lastRenderedPageBreak/>
-        <w:t>Agendas</w:t>
-      </w:r>
+      </w:pPr>
+    </w:p>
+    <w:p>
+      <w:pPr>
+        <w:widowControl w:val="0"/>
+      </w:pPr>
+    </w:p>
+    <w:p>
+      <w:pPr>
+        <w:widowControl w:val="0"/>
+      </w:pPr>
+    </w:p>
+    <w:p>
+      <w:pPr>
+        <w:widowControl w:val="0"/>
+      </w:pPr>
+    </w:p>
+    <w:p>
+      <w:pPr>
+        <w:widowControl w:val="0"/>
+      </w:pPr>
+    </w:p>
+    <w:p>
+      <w:pPr>
+        <w:widowControl w:val="0"/>
+      </w:pPr>
+    </w:p>
+    <w:p>
+      <w:pPr>
+        <w:widowControl w:val="0"/>
+      </w:pPr>
+    </w:p>
+    <w:p>
+      <w:pPr>
+        <w:widowControl w:val="0"/>
+      </w:pPr>
+    </w:p>
+    <w:p>
+      <w:pPr>
+        <w:widowControl w:val="0"/>
+      </w:pPr>
+    </w:p>
+    <w:p>
+      <w:pPr>
+        <w:widowControl w:val="0"/>
+      </w:pPr>
+    </w:p>
+    <w:p>
+      <w:pPr>
+        <w:widowControl w:val="0"/>
+      </w:pPr>
     </w:p>
     <w:p>
       <w:pPr>
@@ -1297,137 +1646,15 @@
           <w:u w:val="single"/>
         </w:rPr>
       </w:pPr>
-    </w:p>
-    <w:p>
-      <w:pPr>
-        <w:widowControl w:val="0"/>
-        <w:rPr>
-          <w:color w:val="9CC2E5" w:themeColor="accent1" w:themeTint="99"/>
-          <w:u w:val="single"/>
-        </w:rPr>
-      </w:pPr>
-      <w:r>
-        <w:rPr>
-          <w:color w:val="9CC2E5" w:themeColor="accent1" w:themeTint="99"/>
-          <w:u w:val="single"/>
-        </w:rPr>
-        <w:t>Week 1</w:t>
-      </w:r>
-      <w:r>
-        <w:rPr>
-          <w:color w:val="9CC2E5" w:themeColor="accent1" w:themeTint="99"/>
-          <w:u w:val="single"/>
-        </w:rPr>
-        <w:t xml:space="preserve">, </w:t>
-      </w:r>
-      <w:r>
-        <w:rPr>
-          <w:color w:val="9CC2E5" w:themeColor="accent1" w:themeTint="99"/>
-          <w:u w:val="single"/>
-        </w:rPr>
-        <w:t>23.02</w:t>
-      </w:r>
-      <w:r>
-        <w:rPr>
-          <w:color w:val="9CC2E5" w:themeColor="accent1" w:themeTint="99"/>
-          <w:u w:val="single"/>
-        </w:rPr>
-        <w:t>.2016</w:t>
-      </w:r>
-    </w:p>
-    <w:p>
-      <w:pPr>
-        <w:widowControl w:val="0"/>
-        <w:rPr>
-          <w:color w:val="000000" w:themeColor="text1"/>
-        </w:rPr>
-      </w:pPr>
-    </w:p>
-    <w:p>
-      <w:pPr>
-        <w:ind w:left="709"/>
-        <w:rPr>
-          <w:rFonts w:cs="Arial"/>
-        </w:rPr>
-      </w:pPr>
-      <w:r>
-        <w:rPr>
-          <w:rFonts w:cs="Arial"/>
-        </w:rPr>
-        <w:t>1. First group meeting</w:t>
-      </w:r>
-    </w:p>
-    <w:p>
-      <w:pPr>
-        <w:ind w:left="1418"/>
-        <w:rPr>
-          <w:rFonts w:cs="Arial"/>
-        </w:rPr>
-      </w:pPr>
-      <w:r>
-        <w:rPr>
-          <w:rFonts w:cs="Arial"/>
-        </w:rPr>
-        <w:t xml:space="preserve">- </w:t>
-      </w:r>
-      <w:r>
-        <w:rPr>
-          <w:rFonts w:cs="Arial"/>
-        </w:rPr>
-        <w:t>Deciding who will be the project leader</w:t>
-      </w:r>
-    </w:p>
-    <w:p>
-      <w:pPr>
-        <w:ind w:left="709"/>
-        <w:rPr>
-          <w:rFonts w:cs="Arial"/>
-        </w:rPr>
-      </w:pPr>
-      <w:r>
-        <w:rPr>
-          <w:rFonts w:cs="Arial"/>
-        </w:rPr>
-        <w:t>2</w:t>
-      </w:r>
-      <w:r>
-        <w:rPr>
-          <w:rFonts w:cs="Arial"/>
-        </w:rPr>
-        <w:t>. First meeting with the client</w:t>
-      </w:r>
-    </w:p>
-    <w:p>
-      <w:pPr>
-        <w:ind w:left="709"/>
-        <w:rPr>
-          <w:rFonts w:cs="Arial"/>
-        </w:rPr>
-      </w:pPr>
-      <w:r>
-        <w:rPr>
-          <w:rFonts w:cs="Arial"/>
-        </w:rPr>
-        <w:tab/>
-        <w:t xml:space="preserve">- </w:t>
-      </w:r>
-      <w:r>
-        <w:rPr>
-          <w:rFonts w:cs="Arial"/>
-        </w:rPr>
-        <w:t>Asking him different questions</w:t>
-      </w:r>
-    </w:p>
-    <w:p>
-      <w:pPr>
-        <w:widowControl w:val="0"/>
+      <w:r>
         <w:rPr>
           <w:color w:val="5B9BD5" w:themeColor="accent1"/>
           <w:sz w:val="32"/>
           <w:szCs w:val="32"/>
           <w:u w:val="single"/>
         </w:rPr>
-      </w:pPr>
+        <w:t>Agendas</w:t>
+      </w:r>
     </w:p>
     <w:p>
       <w:pPr>
@@ -1439,8 +1666,115 @@
           <w:u w:val="single"/>
         </w:rPr>
       </w:pPr>
-      <w:bookmarkStart w:id="3" w:name="_GoBack"/>
-      <w:bookmarkEnd w:id="3"/>
+    </w:p>
+    <w:p>
+      <w:pPr>
+        <w:widowControl w:val="0"/>
+        <w:rPr>
+          <w:color w:val="9CC2E5" w:themeColor="accent1" w:themeTint="99"/>
+          <w:u w:val="single"/>
+        </w:rPr>
+      </w:pPr>
+      <w:r>
+        <w:rPr>
+          <w:color w:val="9CC2E5" w:themeColor="accent1" w:themeTint="99"/>
+          <w:u w:val="single"/>
+        </w:rPr>
+        <w:t>Week 1, 23.02.2016</w:t>
+      </w:r>
+    </w:p>
+    <w:p>
+      <w:pPr>
+        <w:widowControl w:val="0"/>
+        <w:rPr>
+          <w:color w:val="000000" w:themeColor="text1"/>
+        </w:rPr>
+      </w:pPr>
+    </w:p>
+    <w:p>
+      <w:pPr>
+        <w:ind w:left="709"/>
+        <w:rPr>
+          <w:rFonts w:cs="Arial"/>
+        </w:rPr>
+      </w:pPr>
+      <w:r>
+        <w:rPr>
+          <w:rFonts w:cs="Arial"/>
+        </w:rPr>
+        <w:t>1. First group meeting</w:t>
+      </w:r>
+    </w:p>
+    <w:p>
+      <w:pPr>
+        <w:ind w:left="1418"/>
+        <w:rPr>
+          <w:rFonts w:cs="Arial"/>
+        </w:rPr>
+      </w:pPr>
+      <w:r>
+        <w:rPr>
+          <w:rFonts w:cs="Arial"/>
+        </w:rPr>
+        <w:t>- Deciding who will be the project leader</w:t>
+      </w:r>
+    </w:p>
+    <w:p>
+      <w:pPr>
+        <w:ind w:left="709"/>
+        <w:rPr>
+          <w:rFonts w:cs="Arial"/>
+        </w:rPr>
+      </w:pPr>
+      <w:r>
+        <w:rPr>
+          <w:rFonts w:cs="Arial"/>
+        </w:rPr>
+        <w:t>2</w:t>
+      </w:r>
+      <w:r>
+        <w:rPr>
+          <w:rFonts w:cs="Arial"/>
+        </w:rPr>
+        <w:t>. First meeting with the client</w:t>
+      </w:r>
+    </w:p>
+    <w:p>
+      <w:pPr>
+        <w:ind w:left="709"/>
+        <w:rPr>
+          <w:rFonts w:cs="Arial"/>
+        </w:rPr>
+      </w:pPr>
+      <w:r>
+        <w:rPr>
+          <w:rFonts w:cs="Arial"/>
+        </w:rPr>
+        <w:tab/>
+        <w:t>- Asking him different questions</w:t>
+      </w:r>
+    </w:p>
+    <w:p>
+      <w:pPr>
+        <w:widowControl w:val="0"/>
+        <w:rPr>
+          <w:color w:val="5B9BD5" w:themeColor="accent1"/>
+          <w:sz w:val="32"/>
+          <w:szCs w:val="32"/>
+          <w:u w:val="single"/>
+        </w:rPr>
+      </w:pPr>
+    </w:p>
+    <w:p>
+      <w:pPr>
+        <w:widowControl w:val="0"/>
+        <w:rPr>
+          <w:color w:val="5B9BD5" w:themeColor="accent1"/>
+          <w:sz w:val="32"/>
+          <w:szCs w:val="32"/>
+          <w:u w:val="single"/>
+        </w:rPr>
+      </w:pPr>
     </w:p>
     <w:p>
       <w:pPr>
@@ -1732,28 +2066,7 @@
           <w:color w:val="9CC2E5" w:themeColor="accent1" w:themeTint="99"/>
           <w:u w:val="single"/>
         </w:rPr>
-        <w:t>Week 3,</w:t>
-      </w:r>
-      <w:r>
-        <w:rPr>
-          <w:color w:val="9CC2E5" w:themeColor="accent1" w:themeTint="99"/>
-          <w:u w:val="single"/>
-        </w:rPr>
-        <w:t xml:space="preserve"> </w:t>
-      </w:r>
-      <w:r>
-        <w:rPr>
-          <w:color w:val="9CC2E5" w:themeColor="accent1" w:themeTint="99"/>
-          <w:u w:val="single"/>
-        </w:rPr>
-        <w:t>08</w:t>
-      </w:r>
-      <w:r>
-        <w:rPr>
-          <w:color w:val="9CC2E5" w:themeColor="accent1" w:themeTint="99"/>
-          <w:u w:val="single"/>
-        </w:rPr>
-        <w:t>.03.2016</w:t>
+        <w:t>Week 3, 08.03.2016</w:t>
       </w:r>
     </w:p>
     <w:p>
@@ -1795,13 +2108,7 @@
         <w:rPr>
           <w:rFonts w:cs="Arial"/>
         </w:rPr>
-        <w:t>- S</w:t>
-      </w:r>
-      <w:r>
-        <w:rPr>
-          <w:rFonts w:cs="Arial"/>
-        </w:rPr>
-        <w:t>itemap</w:t>
+        <w:t>- Sitemap</w:t>
       </w:r>
     </w:p>
     <w:p>
@@ -1815,13 +2122,7 @@
         <w:rPr>
           <w:rFonts w:cs="Arial"/>
         </w:rPr>
-        <w:t>- W</w:t>
-      </w:r>
-      <w:r>
-        <w:rPr>
-          <w:rFonts w:cs="Arial"/>
-        </w:rPr>
-        <w:t>ireframes</w:t>
+        <w:t>- Wireframes</w:t>
       </w:r>
     </w:p>
     <w:p>
@@ -1835,13 +2136,7 @@
         <w:rPr>
           <w:rFonts w:cs="Arial"/>
         </w:rPr>
-        <w:t>- V</w:t>
-      </w:r>
-      <w:r>
-        <w:rPr>
-          <w:rFonts w:cs="Arial"/>
-        </w:rPr>
-        <w:t>isual design</w:t>
+        <w:t>- Visual design</w:t>
       </w:r>
     </w:p>
     <w:p>
@@ -1944,13 +2239,8 @@
         <w:rPr>
           <w:rFonts w:cs="Arial"/>
         </w:rPr>
-        <w:t>- S</w:t>
-      </w:r>
-      <w:r>
-        <w:rPr>
-          <w:rFonts w:cs="Arial"/>
-        </w:rPr>
-        <w:t>ecure password storing</w:t>
+        <w:lastRenderedPageBreak/>
+        <w:t>- Secure password storing</w:t>
       </w:r>
     </w:p>
     <w:p>
@@ -2025,29 +2315,7 @@
           <w:color w:val="9CC2E5" w:themeColor="accent1" w:themeTint="99"/>
           <w:u w:val="single"/>
         </w:rPr>
-        <w:lastRenderedPageBreak/>
-        <w:t>Week 4</w:t>
-      </w:r>
-      <w:r>
-        <w:rPr>
-          <w:color w:val="9CC2E5" w:themeColor="accent1" w:themeTint="99"/>
-          <w:u w:val="single"/>
-        </w:rPr>
-        <w:t xml:space="preserve">, </w:t>
-      </w:r>
-      <w:r>
-        <w:rPr>
-          <w:color w:val="9CC2E5" w:themeColor="accent1" w:themeTint="99"/>
-          <w:u w:val="single"/>
-        </w:rPr>
-        <w:t>15</w:t>
-      </w:r>
-      <w:r>
-        <w:rPr>
-          <w:color w:val="9CC2E5" w:themeColor="accent1" w:themeTint="99"/>
-          <w:u w:val="single"/>
-        </w:rPr>
-        <w:t>.03.2016</w:t>
+        <w:t>Week 4, 15.03.2016</w:t>
       </w:r>
     </w:p>
     <w:p>
@@ -2183,13 +2451,7 @@
         <w:rPr>
           <w:rFonts w:cs="Arial"/>
         </w:rPr>
-        <w:t>B</w:t>
-      </w:r>
-      <w:r>
-        <w:rPr>
-          <w:rFonts w:cs="Arial"/>
-        </w:rPr>
-        <w:t>asic functionalities</w:t>
+        <w:t>Basic functionalities</w:t>
       </w:r>
     </w:p>
     <w:p>
@@ -2223,13 +2485,7 @@
           <w:rFonts w:cs="Arial"/>
         </w:rPr>
         <w:tab/>
-        <w:t>- S</w:t>
-      </w:r>
-      <w:r>
-        <w:rPr>
-          <w:rFonts w:cs="Arial"/>
-        </w:rPr>
-        <w:t>trip diagram</w:t>
+        <w:t>- Strip diagram</w:t>
       </w:r>
     </w:p>
     <w:p>
@@ -2261,28 +2517,7 @@
           <w:color w:val="9CC2E5" w:themeColor="accent1" w:themeTint="99"/>
           <w:u w:val="single"/>
         </w:rPr>
-        <w:t>Week 5</w:t>
-      </w:r>
-      <w:r>
-        <w:rPr>
-          <w:color w:val="9CC2E5" w:themeColor="accent1" w:themeTint="99"/>
-          <w:u w:val="single"/>
-        </w:rPr>
-        <w:t xml:space="preserve">, </w:t>
-      </w:r>
-      <w:r>
-        <w:rPr>
-          <w:color w:val="9CC2E5" w:themeColor="accent1" w:themeTint="99"/>
-          <w:u w:val="single"/>
-        </w:rPr>
-        <w:t>22</w:t>
-      </w:r>
-      <w:r>
-        <w:rPr>
-          <w:color w:val="9CC2E5" w:themeColor="accent1" w:themeTint="99"/>
-          <w:u w:val="single"/>
-        </w:rPr>
-        <w:t>.03.2016</w:t>
+        <w:t>Week 5, 22.03.2016</w:t>
       </w:r>
     </w:p>
     <w:p>
@@ -2391,28 +2626,164 @@
           <w:color w:val="9CC2E5" w:themeColor="accent1" w:themeTint="99"/>
           <w:u w:val="single"/>
         </w:rPr>
-        <w:t>Week 6</w:t>
-      </w:r>
-      <w:r>
+        <w:t>Week 6, 29.03.2016</w:t>
+      </w:r>
+    </w:p>
+    <w:p>
+      <w:pPr>
+        <w:widowControl w:val="0"/>
+        <w:rPr>
+          <w:color w:val="000000" w:themeColor="text1"/>
+        </w:rPr>
+      </w:pPr>
+    </w:p>
+    <w:p>
+      <w:pPr>
+        <w:ind w:left="709"/>
+        <w:rPr>
+          <w:rFonts w:cs="Arial"/>
+        </w:rPr>
+      </w:pPr>
+      <w:r>
+        <w:rPr>
+          <w:rFonts w:cs="Arial"/>
+        </w:rPr>
+        <w:t xml:space="preserve">1. </w:t>
+      </w:r>
+      <w:r>
+        <w:rPr>
+          <w:rFonts w:cs="Arial"/>
+        </w:rPr>
+        <w:t>Setup document</w:t>
+      </w:r>
+    </w:p>
+    <w:p>
+      <w:pPr>
+        <w:ind w:left="709"/>
+        <w:rPr>
+          <w:rFonts w:cs="Arial"/>
+        </w:rPr>
+      </w:pPr>
+      <w:r>
+        <w:rPr>
+          <w:rFonts w:cs="Arial"/>
+        </w:rPr>
+        <w:t xml:space="preserve">2. </w:t>
+      </w:r>
+      <w:r>
+        <w:rPr>
+          <w:rFonts w:cs="Arial"/>
+        </w:rPr>
+        <w:t>Fixed strip diagram</w:t>
+      </w:r>
+    </w:p>
+    <w:p>
+      <w:pPr>
+        <w:rPr>
+          <w:rFonts w:cs="Arial"/>
+        </w:rPr>
+      </w:pPr>
+    </w:p>
+    <w:p>
+      <w:pPr>
+        <w:rPr>
+          <w:rFonts w:cs="Arial"/>
+        </w:rPr>
+      </w:pPr>
+    </w:p>
+    <w:p>
+      <w:pPr>
+        <w:widowControl w:val="0"/>
         <w:rPr>
           <w:color w:val="9CC2E5" w:themeColor="accent1" w:themeTint="99"/>
           <w:u w:val="single"/>
         </w:rPr>
-        <w:t xml:space="preserve">, </w:t>
-      </w:r>
+      </w:pPr>
       <w:r>
         <w:rPr>
           <w:color w:val="9CC2E5" w:themeColor="accent1" w:themeTint="99"/>
           <w:u w:val="single"/>
         </w:rPr>
-        <w:t>29</w:t>
-      </w:r>
-      <w:r>
+        <w:t>Week 8, 26.04.2016</w:t>
+      </w:r>
+    </w:p>
+    <w:p>
+      <w:pPr>
+        <w:widowControl w:val="0"/>
+        <w:rPr>
+          <w:color w:val="000000" w:themeColor="text1"/>
+        </w:rPr>
+      </w:pPr>
+    </w:p>
+    <w:p>
+      <w:pPr>
+        <w:ind w:left="709"/>
+        <w:rPr>
+          <w:rFonts w:cs="Arial"/>
+        </w:rPr>
+      </w:pPr>
+      <w:r>
+        <w:rPr>
+          <w:rFonts w:cs="Arial"/>
+        </w:rPr>
+        <w:t xml:space="preserve">1. </w:t>
+      </w:r>
+      <w:r>
+        <w:rPr>
+          <w:rFonts w:cs="Arial"/>
+        </w:rPr>
+        <w:t>Questions about PayPal API</w:t>
+      </w:r>
+    </w:p>
+    <w:p>
+      <w:pPr>
+        <w:ind w:left="709"/>
+        <w:rPr>
+          <w:rFonts w:cs="Arial"/>
+        </w:rPr>
+      </w:pPr>
+      <w:r>
+        <w:rPr>
+          <w:rFonts w:cs="Arial"/>
+        </w:rPr>
+        <w:t>2. Connecting the applications with the database</w:t>
+      </w:r>
+    </w:p>
+    <w:p>
+      <w:pPr>
+        <w:rPr>
+          <w:rFonts w:cs="Arial"/>
+        </w:rPr>
+      </w:pPr>
+    </w:p>
+    <w:p>
+      <w:pPr>
+        <w:rPr>
+          <w:rFonts w:cs="Arial"/>
+        </w:rPr>
+      </w:pPr>
+    </w:p>
+    <w:p>
+      <w:pPr>
+        <w:widowControl w:val="0"/>
         <w:rPr>
           <w:color w:val="9CC2E5" w:themeColor="accent1" w:themeTint="99"/>
           <w:u w:val="single"/>
         </w:rPr>
-        <w:t>.03.2016</w:t>
+      </w:pPr>
+      <w:r>
+        <w:rPr>
+          <w:color w:val="9CC2E5" w:themeColor="accent1" w:themeTint="99"/>
+          <w:u w:val="single"/>
+        </w:rPr>
+        <w:t>Week 10</w:t>
+      </w:r>
+      <w:r>
+        <w:rPr>
+          <w:color w:val="9CC2E5" w:themeColor="accent1" w:themeTint="99"/>
+          <w:u w:val="single"/>
+        </w:rPr>
+        <w:t>, 17.05.2016</w:t>
       </w:r>
     </w:p>
     <w:p>
@@ -2440,7 +2811,7 @@
         <w:rPr>
           <w:rFonts w:cs="Arial"/>
         </w:rPr>
-        <w:t>Setup document</w:t>
+        <w:t>PayPal API</w:t>
       </w:r>
     </w:p>
     <w:p>
@@ -2460,7 +2831,7 @@
         <w:rPr>
           <w:rFonts w:cs="Arial"/>
         </w:rPr>
-        <w:t>Fixed strip diagram</w:t>
+        <w:t>Status Inspection App</w:t>
       </w:r>
     </w:p>
     <w:p>
@@ -2490,495 +2861,239 @@
           <w:color w:val="9CC2E5" w:themeColor="accent1" w:themeTint="99"/>
           <w:u w:val="single"/>
         </w:rPr>
-        <w:t>Week 8</w:t>
-      </w:r>
-      <w:r>
+        <w:t>Week 11, 24.05.2016</w:t>
+      </w:r>
+    </w:p>
+    <w:p>
+      <w:pPr>
+        <w:widowControl w:val="0"/>
+        <w:rPr>
+          <w:color w:val="000000" w:themeColor="text1"/>
+        </w:rPr>
+      </w:pPr>
+    </w:p>
+    <w:p>
+      <w:pPr>
+        <w:ind w:left="709"/>
+        <w:rPr>
+          <w:rFonts w:cs="Arial"/>
+        </w:rPr>
+      </w:pPr>
+      <w:r>
+        <w:rPr>
+          <w:rFonts w:cs="Arial"/>
+        </w:rPr>
+        <w:t xml:space="preserve">1. </w:t>
+      </w:r>
+      <w:r>
+        <w:rPr>
+          <w:rFonts w:cs="Arial"/>
+        </w:rPr>
+        <w:t>Databases created</w:t>
+      </w:r>
+    </w:p>
+    <w:p>
+      <w:pPr>
+        <w:ind w:left="709"/>
+        <w:rPr>
+          <w:rFonts w:cs="Arial"/>
+        </w:rPr>
+      </w:pPr>
+      <w:r>
+        <w:rPr>
+          <w:rFonts w:cs="Arial"/>
+        </w:rPr>
+        <w:t xml:space="preserve">2. </w:t>
+      </w:r>
+      <w:r>
+        <w:rPr>
+          <w:rFonts w:cs="Arial"/>
+        </w:rPr>
+        <w:t>Bug fixes on the website</w:t>
+      </w:r>
+    </w:p>
+    <w:p>
+      <w:pPr>
+        <w:ind w:left="709"/>
+        <w:rPr>
+          <w:rFonts w:cs="Arial"/>
+        </w:rPr>
+      </w:pPr>
+      <w:r>
+        <w:rPr>
+          <w:rFonts w:cs="Arial"/>
+        </w:rPr>
+        <w:t xml:space="preserve">3. </w:t>
+      </w:r>
+      <w:r>
+        <w:rPr>
+          <w:rFonts w:cs="Arial"/>
+        </w:rPr>
+        <w:t>Twitter feed</w:t>
+      </w:r>
+    </w:p>
+    <w:p>
+      <w:pPr>
+        <w:ind w:left="709"/>
+        <w:rPr>
+          <w:rFonts w:cs="Arial"/>
+        </w:rPr>
+      </w:pPr>
+      <w:r>
+        <w:rPr>
+          <w:rFonts w:cs="Arial"/>
+        </w:rPr>
+        <w:t>4. QR code verification</w:t>
+      </w:r>
+    </w:p>
+    <w:p>
+      <w:pPr>
+        <w:ind w:left="709"/>
+        <w:rPr>
+          <w:rFonts w:cs="Arial"/>
+        </w:rPr>
+      </w:pPr>
+      <w:r>
+        <w:rPr>
+          <w:rFonts w:cs="Arial"/>
+        </w:rPr>
+        <w:t>5. Finished PayPal API</w:t>
+      </w:r>
+    </w:p>
+    <w:p>
+      <w:pPr>
+        <w:ind w:left="709"/>
+        <w:rPr>
+          <w:rFonts w:cs="Arial"/>
+        </w:rPr>
+      </w:pPr>
+    </w:p>
+    <w:p>
+      <w:pPr>
+        <w:widowControl w:val="0"/>
         <w:rPr>
           <w:color w:val="9CC2E5" w:themeColor="accent1" w:themeTint="99"/>
           <w:u w:val="single"/>
         </w:rPr>
-        <w:t xml:space="preserve">, </w:t>
-      </w:r>
+      </w:pPr>
       <w:r>
         <w:rPr>
           <w:color w:val="9CC2E5" w:themeColor="accent1" w:themeTint="99"/>
           <w:u w:val="single"/>
         </w:rPr>
-        <w:t>26.04</w:t>
-      </w:r>
-      <w:r>
+        <w:t>Week 12, 31.05.2016</w:t>
+      </w:r>
+    </w:p>
+    <w:p>
+      <w:pPr>
+        <w:widowControl w:val="0"/>
+        <w:rPr>
+          <w:color w:val="000000" w:themeColor="text1"/>
+        </w:rPr>
+      </w:pPr>
+    </w:p>
+    <w:p>
+      <w:pPr>
+        <w:ind w:left="708"/>
+        <w:rPr>
+          <w:rFonts w:cs="Arial"/>
+        </w:rPr>
+      </w:pPr>
+      <w:r>
+        <w:rPr>
+          <w:rFonts w:cs="Arial"/>
+        </w:rPr>
+        <w:t xml:space="preserve">1. </w:t>
+      </w:r>
+      <w:r>
+        <w:rPr>
+          <w:rFonts w:cs="Arial"/>
+        </w:rPr>
+        <w:t>Working on the applications</w:t>
+      </w:r>
+    </w:p>
+    <w:p>
+      <w:pPr>
+        <w:ind w:left="709"/>
+        <w:rPr>
+          <w:rFonts w:cs="Arial"/>
+        </w:rPr>
+      </w:pPr>
+      <w:r>
+        <w:rPr>
+          <w:rFonts w:cs="Arial"/>
+        </w:rPr>
+        <w:t>2</w:t>
+      </w:r>
+      <w:r>
+        <w:rPr>
+          <w:rFonts w:cs="Arial"/>
+        </w:rPr>
+        <w:t xml:space="preserve">. </w:t>
+      </w:r>
+      <w:r>
+        <w:rPr>
+          <w:rFonts w:cs="Arial"/>
+        </w:rPr>
+        <w:t>Android application that reads the QR code</w:t>
+      </w:r>
+    </w:p>
+    <w:p>
+      <w:pPr>
+        <w:ind w:left="709"/>
+        <w:rPr>
+          <w:rFonts w:cs="Arial"/>
+        </w:rPr>
+      </w:pPr>
+      <w:r>
+        <w:rPr>
+          <w:rFonts w:cs="Arial"/>
+        </w:rPr>
+        <w:t>3</w:t>
+      </w:r>
+      <w:r>
+        <w:rPr>
+          <w:rFonts w:cs="Arial"/>
+        </w:rPr>
+        <w:t xml:space="preserve">. </w:t>
+      </w:r>
+      <w:r>
+        <w:rPr>
+          <w:rFonts w:cs="Arial"/>
+        </w:rPr>
+        <w:t xml:space="preserve">Results </w:t>
+      </w:r>
+    </w:p>
+    <w:p>
+      <w:pPr>
+        <w:widowControl w:val="0"/>
+        <w:rPr>
+          <w:color w:val="000000" w:themeColor="text1"/>
+        </w:rPr>
+      </w:pPr>
+    </w:p>
+    <w:p>
+      <w:pPr>
+        <w:widowControl w:val="0"/>
+        <w:rPr>
+          <w:color w:val="000000" w:themeColor="text1"/>
+        </w:rPr>
+      </w:pPr>
+    </w:p>
+    <w:p>
+      <w:pPr>
+        <w:widowControl w:val="0"/>
         <w:rPr>
           <w:color w:val="9CC2E5" w:themeColor="accent1" w:themeTint="99"/>
           <w:u w:val="single"/>
         </w:rPr>
-        <w:t>.2016</w:t>
-      </w:r>
-    </w:p>
-    <w:p>
-      <w:pPr>
-        <w:widowControl w:val="0"/>
-        <w:rPr>
-          <w:color w:val="000000" w:themeColor="text1"/>
-        </w:rPr>
-      </w:pPr>
-    </w:p>
-    <w:p>
-      <w:pPr>
-        <w:ind w:left="709"/>
-        <w:rPr>
-          <w:rFonts w:cs="Arial"/>
-        </w:rPr>
-      </w:pPr>
-      <w:r>
-        <w:rPr>
-          <w:rFonts w:cs="Arial"/>
-        </w:rPr>
-        <w:t xml:space="preserve">1. </w:t>
-      </w:r>
-      <w:r>
-        <w:rPr>
-          <w:rFonts w:cs="Arial"/>
-        </w:rPr>
-        <w:t>Questions about PayPal API</w:t>
-      </w:r>
-    </w:p>
-    <w:p>
-      <w:pPr>
-        <w:ind w:left="709"/>
-        <w:rPr>
-          <w:rFonts w:cs="Arial"/>
-        </w:rPr>
-      </w:pPr>
-      <w:r>
-        <w:rPr>
-          <w:rFonts w:cs="Arial"/>
-        </w:rPr>
-        <w:t>2. Connecting the applications with the database</w:t>
-      </w:r>
-    </w:p>
-    <w:p>
-      <w:pPr>
-        <w:rPr>
-          <w:rFonts w:cs="Arial"/>
-        </w:rPr>
-      </w:pPr>
-    </w:p>
-    <w:p>
-      <w:pPr>
-        <w:rPr>
-          <w:rFonts w:cs="Arial"/>
-        </w:rPr>
-      </w:pPr>
-    </w:p>
-    <w:p>
-      <w:pPr>
-        <w:widowControl w:val="0"/>
+      </w:pPr>
+      <w:r>
         <w:rPr>
           <w:color w:val="9CC2E5" w:themeColor="accent1" w:themeTint="99"/>
           <w:u w:val="single"/>
         </w:rPr>
-      </w:pPr>
-      <w:r>
-        <w:rPr>
-          <w:color w:val="9CC2E5" w:themeColor="accent1" w:themeTint="99"/>
-          <w:u w:val="single"/>
-        </w:rPr>
-        <w:t>Week 10</w:t>
-      </w:r>
-      <w:r>
-        <w:rPr>
-          <w:color w:val="9CC2E5" w:themeColor="accent1" w:themeTint="99"/>
-          <w:u w:val="single"/>
-        </w:rPr>
-        <w:t xml:space="preserve">, </w:t>
-      </w:r>
-      <w:r>
-        <w:rPr>
-          <w:color w:val="9CC2E5" w:themeColor="accent1" w:themeTint="99"/>
-          <w:u w:val="single"/>
-        </w:rPr>
-        <w:t>17.05</w:t>
-      </w:r>
-      <w:r>
-        <w:rPr>
-          <w:color w:val="9CC2E5" w:themeColor="accent1" w:themeTint="99"/>
-          <w:u w:val="single"/>
-        </w:rPr>
-        <w:t>.2016</w:t>
-      </w:r>
-    </w:p>
-    <w:p>
-      <w:pPr>
-        <w:widowControl w:val="0"/>
-        <w:rPr>
-          <w:color w:val="000000" w:themeColor="text1"/>
-        </w:rPr>
-      </w:pPr>
-    </w:p>
-    <w:p>
-      <w:pPr>
-        <w:ind w:left="709"/>
-        <w:rPr>
-          <w:rFonts w:cs="Arial"/>
-        </w:rPr>
-      </w:pPr>
-      <w:r>
-        <w:rPr>
-          <w:rFonts w:cs="Arial"/>
-        </w:rPr>
-        <w:t xml:space="preserve">1. </w:t>
-      </w:r>
-      <w:r>
-        <w:rPr>
-          <w:rFonts w:cs="Arial"/>
-        </w:rPr>
-        <w:t>PayPal API</w:t>
-      </w:r>
-    </w:p>
-    <w:p>
-      <w:pPr>
-        <w:ind w:left="709"/>
-        <w:rPr>
-          <w:rFonts w:cs="Arial"/>
-        </w:rPr>
-      </w:pPr>
-      <w:r>
-        <w:rPr>
-          <w:rFonts w:cs="Arial"/>
-        </w:rPr>
-        <w:t xml:space="preserve">2. </w:t>
-      </w:r>
-      <w:r>
-        <w:rPr>
-          <w:rFonts w:cs="Arial"/>
-        </w:rPr>
-        <w:t>Status Inspection App</w:t>
-      </w:r>
-    </w:p>
-    <w:p>
-      <w:pPr>
-        <w:rPr>
-          <w:rFonts w:cs="Arial"/>
-        </w:rPr>
-      </w:pPr>
-    </w:p>
-    <w:p>
-      <w:pPr>
-        <w:rPr>
-          <w:rFonts w:cs="Arial"/>
-        </w:rPr>
-      </w:pPr>
-    </w:p>
-    <w:p>
-      <w:pPr>
-        <w:widowControl w:val="0"/>
-        <w:rPr>
-          <w:color w:val="9CC2E5" w:themeColor="accent1" w:themeTint="99"/>
-          <w:u w:val="single"/>
-        </w:rPr>
-      </w:pPr>
-      <w:r>
-        <w:rPr>
-          <w:color w:val="9CC2E5" w:themeColor="accent1" w:themeTint="99"/>
-          <w:u w:val="single"/>
-        </w:rPr>
-        <w:t>Week 11</w:t>
-      </w:r>
-      <w:r>
-        <w:rPr>
-          <w:color w:val="9CC2E5" w:themeColor="accent1" w:themeTint="99"/>
-          <w:u w:val="single"/>
-        </w:rPr>
-        <w:t xml:space="preserve">, </w:t>
-      </w:r>
-      <w:r>
-        <w:rPr>
-          <w:color w:val="9CC2E5" w:themeColor="accent1" w:themeTint="99"/>
-          <w:u w:val="single"/>
-        </w:rPr>
-        <w:t>24</w:t>
-      </w:r>
-      <w:r>
-        <w:rPr>
-          <w:color w:val="9CC2E5" w:themeColor="accent1" w:themeTint="99"/>
-          <w:u w:val="single"/>
-        </w:rPr>
-        <w:t>.05.2016</w:t>
-      </w:r>
-    </w:p>
-    <w:p>
-      <w:pPr>
-        <w:widowControl w:val="0"/>
-        <w:rPr>
-          <w:color w:val="000000" w:themeColor="text1"/>
-        </w:rPr>
-      </w:pPr>
-    </w:p>
-    <w:p>
-      <w:pPr>
-        <w:ind w:left="709"/>
-        <w:rPr>
-          <w:rFonts w:cs="Arial"/>
-        </w:rPr>
-      </w:pPr>
-      <w:r>
-        <w:rPr>
-          <w:rFonts w:cs="Arial"/>
-        </w:rPr>
-        <w:t xml:space="preserve">1. </w:t>
-      </w:r>
-      <w:r>
-        <w:rPr>
-          <w:rFonts w:cs="Arial"/>
-        </w:rPr>
-        <w:t>Databases created</w:t>
-      </w:r>
-    </w:p>
-    <w:p>
-      <w:pPr>
-        <w:ind w:left="709"/>
-        <w:rPr>
-          <w:rFonts w:cs="Arial"/>
-        </w:rPr>
-      </w:pPr>
-      <w:r>
-        <w:rPr>
-          <w:rFonts w:cs="Arial"/>
-        </w:rPr>
-        <w:t xml:space="preserve">2. </w:t>
-      </w:r>
-      <w:r>
-        <w:rPr>
-          <w:rFonts w:cs="Arial"/>
-        </w:rPr>
-        <w:t>Bug fixes on the website</w:t>
-      </w:r>
-    </w:p>
-    <w:p>
-      <w:pPr>
-        <w:ind w:left="709"/>
-        <w:rPr>
-          <w:rFonts w:cs="Arial"/>
-        </w:rPr>
-      </w:pPr>
-      <w:r>
-        <w:rPr>
-          <w:rFonts w:cs="Arial"/>
-        </w:rPr>
-        <w:t xml:space="preserve">3. </w:t>
-      </w:r>
-      <w:r>
-        <w:rPr>
-          <w:rFonts w:cs="Arial"/>
-        </w:rPr>
-        <w:t>Twitter feed</w:t>
-      </w:r>
-    </w:p>
-    <w:p>
-      <w:pPr>
-        <w:ind w:left="709"/>
-        <w:rPr>
-          <w:rFonts w:cs="Arial"/>
-        </w:rPr>
-      </w:pPr>
-      <w:r>
-        <w:rPr>
-          <w:rFonts w:cs="Arial"/>
-        </w:rPr>
-        <w:t>4. QR code verification</w:t>
-      </w:r>
-    </w:p>
-    <w:p>
-      <w:pPr>
-        <w:ind w:left="709"/>
-        <w:rPr>
-          <w:rFonts w:cs="Arial"/>
-        </w:rPr>
-      </w:pPr>
-      <w:r>
-        <w:rPr>
-          <w:rFonts w:cs="Arial"/>
-        </w:rPr>
-        <w:t>5. Finished PayPal API</w:t>
-      </w:r>
-    </w:p>
-    <w:p>
-      <w:pPr>
-        <w:ind w:left="709"/>
-        <w:rPr>
-          <w:rFonts w:cs="Arial"/>
-        </w:rPr>
-      </w:pPr>
-    </w:p>
-    <w:p>
-      <w:pPr>
-        <w:widowControl w:val="0"/>
-        <w:rPr>
-          <w:color w:val="9CC2E5" w:themeColor="accent1" w:themeTint="99"/>
-          <w:u w:val="single"/>
-        </w:rPr>
-      </w:pPr>
-      <w:r>
-        <w:rPr>
-          <w:color w:val="9CC2E5" w:themeColor="accent1" w:themeTint="99"/>
-          <w:u w:val="single"/>
-        </w:rPr>
-        <w:lastRenderedPageBreak/>
-        <w:t>Week 12</w:t>
-      </w:r>
-      <w:r>
-        <w:rPr>
-          <w:color w:val="9CC2E5" w:themeColor="accent1" w:themeTint="99"/>
-          <w:u w:val="single"/>
-        </w:rPr>
-        <w:t xml:space="preserve">, </w:t>
-      </w:r>
-      <w:r>
-        <w:rPr>
-          <w:color w:val="9CC2E5" w:themeColor="accent1" w:themeTint="99"/>
-          <w:u w:val="single"/>
-        </w:rPr>
-        <w:t>31</w:t>
-      </w:r>
-      <w:r>
-        <w:rPr>
-          <w:color w:val="9CC2E5" w:themeColor="accent1" w:themeTint="99"/>
-          <w:u w:val="single"/>
-        </w:rPr>
-        <w:t>.05.2016</w:t>
-      </w:r>
-    </w:p>
-    <w:p>
-      <w:pPr>
-        <w:widowControl w:val="0"/>
-        <w:rPr>
-          <w:color w:val="000000" w:themeColor="text1"/>
-        </w:rPr>
-      </w:pPr>
-    </w:p>
-    <w:p>
-      <w:pPr>
-        <w:ind w:left="708"/>
-        <w:rPr>
-          <w:rFonts w:cs="Arial"/>
-        </w:rPr>
-      </w:pPr>
-      <w:r>
-        <w:rPr>
-          <w:rFonts w:cs="Arial"/>
-        </w:rPr>
-        <w:t xml:space="preserve">1. </w:t>
-      </w:r>
-      <w:r>
-        <w:rPr>
-          <w:rFonts w:cs="Arial"/>
-        </w:rPr>
-        <w:t>Working on the applications</w:t>
-      </w:r>
-    </w:p>
-    <w:p>
-      <w:pPr>
-        <w:ind w:left="709"/>
-        <w:rPr>
-          <w:rFonts w:cs="Arial"/>
-        </w:rPr>
-      </w:pPr>
-      <w:r>
-        <w:rPr>
-          <w:rFonts w:cs="Arial"/>
-        </w:rPr>
-        <w:t>2</w:t>
-      </w:r>
-      <w:r>
-        <w:rPr>
-          <w:rFonts w:cs="Arial"/>
-        </w:rPr>
-        <w:t xml:space="preserve">. </w:t>
-      </w:r>
-      <w:r>
-        <w:rPr>
-          <w:rFonts w:cs="Arial"/>
-        </w:rPr>
-        <w:t>Android application that reads the QR code</w:t>
-      </w:r>
-    </w:p>
-    <w:p>
-      <w:pPr>
-        <w:ind w:left="709"/>
-        <w:rPr>
-          <w:rFonts w:cs="Arial"/>
-        </w:rPr>
-      </w:pPr>
-      <w:r>
-        <w:rPr>
-          <w:rFonts w:cs="Arial"/>
-        </w:rPr>
-        <w:t>3</w:t>
-      </w:r>
-      <w:r>
-        <w:rPr>
-          <w:rFonts w:cs="Arial"/>
-        </w:rPr>
-        <w:t xml:space="preserve">. </w:t>
-      </w:r>
-      <w:r>
-        <w:rPr>
-          <w:rFonts w:cs="Arial"/>
-        </w:rPr>
-        <w:t xml:space="preserve">Results </w:t>
-      </w:r>
-    </w:p>
-    <w:p>
-      <w:pPr>
-        <w:widowControl w:val="0"/>
-        <w:rPr>
-          <w:color w:val="000000" w:themeColor="text1"/>
-        </w:rPr>
-      </w:pPr>
-    </w:p>
-    <w:p>
-      <w:pPr>
-        <w:widowControl w:val="0"/>
-        <w:rPr>
-          <w:color w:val="000000" w:themeColor="text1"/>
-        </w:rPr>
-      </w:pPr>
-    </w:p>
-    <w:p>
-      <w:pPr>
-        <w:widowControl w:val="0"/>
-        <w:rPr>
-          <w:color w:val="9CC2E5" w:themeColor="accent1" w:themeTint="99"/>
-          <w:u w:val="single"/>
-        </w:rPr>
-      </w:pPr>
-      <w:r>
-        <w:rPr>
-          <w:color w:val="9CC2E5" w:themeColor="accent1" w:themeTint="99"/>
-          <w:u w:val="single"/>
-        </w:rPr>
-        <w:t>Week 13</w:t>
-      </w:r>
-      <w:r>
-        <w:rPr>
-          <w:color w:val="9CC2E5" w:themeColor="accent1" w:themeTint="99"/>
-          <w:u w:val="single"/>
-        </w:rPr>
-        <w:t xml:space="preserve">, </w:t>
-      </w:r>
-      <w:r>
-        <w:rPr>
-          <w:color w:val="9CC2E5" w:themeColor="accent1" w:themeTint="99"/>
-          <w:u w:val="single"/>
-        </w:rPr>
-        <w:t>07.06</w:t>
-      </w:r>
-      <w:r>
-        <w:rPr>
-          <w:color w:val="9CC2E5" w:themeColor="accent1" w:themeTint="99"/>
-          <w:u w:val="single"/>
-        </w:rPr>
-        <w:t>.2016</w:t>
+        <w:t>Week 13, 07.06.2016</w:t>
       </w:r>
     </w:p>
     <w:p>
@@ -3119,28 +3234,7 @@
           <w:color w:val="9CC2E5" w:themeColor="accent1" w:themeTint="99"/>
           <w:u w:val="single"/>
         </w:rPr>
-        <w:t>Week 14</w:t>
-      </w:r>
-      <w:r>
-        <w:rPr>
-          <w:color w:val="9CC2E5" w:themeColor="accent1" w:themeTint="99"/>
-          <w:u w:val="single"/>
-        </w:rPr>
-        <w:t xml:space="preserve">, </w:t>
-      </w:r>
-      <w:r>
-        <w:rPr>
-          <w:color w:val="9CC2E5" w:themeColor="accent1" w:themeTint="99"/>
-          <w:u w:val="single"/>
-        </w:rPr>
-        <w:t>14</w:t>
-      </w:r>
-      <w:r>
-        <w:rPr>
-          <w:color w:val="9CC2E5" w:themeColor="accent1" w:themeTint="99"/>
-          <w:u w:val="single"/>
-        </w:rPr>
-        <w:t>.06.2016</w:t>
+        <w:t>Week 14, 14.06.2016</w:t>
       </w:r>
     </w:p>
     <w:p>
@@ -3197,13 +3291,7 @@
           <w:rFonts w:cs="Arial"/>
         </w:rPr>
         <w:tab/>
-        <w:t xml:space="preserve">2. </w:t>
-      </w:r>
-      <w:r>
-        <w:rPr>
-          <w:rFonts w:cs="Arial"/>
-        </w:rPr>
-        <w:t xml:space="preserve">Applications </w:t>
+        <w:t xml:space="preserve">2. Applications </w:t>
       </w:r>
     </w:p>
     <w:p>
@@ -3277,13 +3365,7 @@
           <w:rFonts w:cs="Arial"/>
         </w:rPr>
         <w:tab/>
-        <w:t xml:space="preserve">3. </w:t>
-      </w:r>
-      <w:r>
-        <w:rPr>
-          <w:rFonts w:cs="Arial"/>
-        </w:rPr>
-        <w:t>Documentation</w:t>
+        <w:t>3. Documentation</w:t>
       </w:r>
     </w:p>
     <w:p>
@@ -6138,6 +6220,11 @@
       <w:lang w:val="en-US" w:eastAsia="zh-CN" w:bidi="hi-IN"/>
     </w:rPr>
   </w:style>
+  <w:style w:type="character" w:customStyle="1" w:styleId="st">
+    <w:name w:val="st"/>
+    <w:basedOn w:val="DefaultParagraphFont"/>
+    <w:rsid w:val="0031488B"/>
+  </w:style>
 </w:styles>
 </file>
 

</xml_diff>

<commit_message>
All docs exported to pdf files
</commit_message>
<xml_diff>
--- a/Documents/process_report.docx
+++ b/Documents/process_report.docx
@@ -1284,13 +1284,20 @@
           <w:color w:val="000000" w:themeColor="text1"/>
           <w:shd w:val="clear" w:color="auto" w:fill="FEFEFE"/>
         </w:rPr>
-        <w:t xml:space="preserve">I learned to communicate and organize tasks with team-mates, give careful criticism and give deserved praise. I always thought that the most important part of working on a project is to know the technology and have the skills that would produce the result, but I realized that the most crucial part is to be human. Being good to others, treating others with respect, helping and asking for help, being humble and eager to learn, keeping a positive outlook and having fun is much more important than having skills. Also not focusing on the end result, but enjoying the process and doing the best you can in the moment proved to </w:t>
+        <w:t>I learnt</w:t>
       </w:r>
       <w:r>
         <w:rPr>
           <w:color w:val="000000" w:themeColor="text1"/>
           <w:shd w:val="clear" w:color="auto" w:fill="FEFEFE"/>
         </w:rPr>
+        <w:t xml:space="preserve"> to communicate and organize tasks with team-mates, give careful criticism and give deserved praise. I always thought that the most important part of working on a project is to know the technology and have the skills that would produce the result, but I realized that the most crucial part is to be human. Being good to others, treating others with respect, helping and asking for help, being humble and eager to learn, keeping a positive outlook and having fun is much more important than having skills. Also not focusing on the end result, but enjoying the process and doing the best you can in the moment proved to </w:t>
+      </w:r>
+      <w:r>
+        <w:rPr>
+          <w:color w:val="000000" w:themeColor="text1"/>
+          <w:shd w:val="clear" w:color="auto" w:fill="FEFEFE"/>
+        </w:rPr>
         <w:lastRenderedPageBreak/>
         <w:t>reduce stress, increase motivation and lead to success.</w:t>
       </w:r>
@@ -1326,7 +1333,14 @@
           <w:color w:val="000000" w:themeColor="text1"/>
           <w:shd w:val="clear" w:color="auto" w:fill="FEFEFE"/>
         </w:rPr>
-        <w:t>I definitely learned many things about working with others and in my next projects I will make sure to reinforce trust between team members, encourage helping and caring for others, and make group meetings more frequent. Like I said above: even if we are not capable or skilled enough to tackle a challenge, by being human towards each other we can learn, help, improve and work as a whole to achieve success.</w:t>
+        <w:t>I definitely learnt</w:t>
+      </w:r>
+      <w:r>
+        <w:rPr>
+          <w:color w:val="000000" w:themeColor="text1"/>
+          <w:shd w:val="clear" w:color="auto" w:fill="FEFEFE"/>
+        </w:rPr>
+        <w:t xml:space="preserve"> many things about working with others and in my next projects I will make sure to reinforce trust between team members, encourage helping and caring for others, and make group meetings more frequent. Like I said above: even if we are not capable or skilled enough to tackle a challenge, by being human towards each other we can learn, help, improve and work as a whole to achieve success.</w:t>
       </w:r>
     </w:p>
     <w:p>
@@ -1384,24 +1398,48 @@
         <w:rPr>
           <w:color w:val="000000" w:themeColor="text1"/>
         </w:rPr>
-        <w:t>First of all, I learned how to make a good research on a specific topic. I learned a lot about connecting a MySQL database with a C# application, how to write well-designed and good-looking docu</w:t>
+        <w:t>First of all, I learnt</w:t>
       </w:r>
       <w:r>
         <w:rPr>
           <w:color w:val="000000" w:themeColor="text1"/>
         </w:rPr>
+        <w:t xml:space="preserve"> how to make a good research on a spe</w:t>
+      </w:r>
+      <w:r>
+        <w:rPr>
+          <w:color w:val="000000" w:themeColor="text1"/>
+        </w:rPr>
+        <w:t>cific topic. I learnt</w:t>
+      </w:r>
+      <w:r>
+        <w:rPr>
+          <w:color w:val="000000" w:themeColor="text1"/>
+        </w:rPr>
+        <w:t xml:space="preserve"> a lot about connecting a MySQL database with a C# application, how to write well-designed and good-looking docu</w:t>
+      </w:r>
+      <w:r>
+        <w:rPr>
+          <w:color w:val="000000" w:themeColor="text1"/>
+        </w:rPr>
         <w:t>ments. The most important thing</w:t>
       </w:r>
       <w:r>
         <w:rPr>
           <w:color w:val="000000" w:themeColor="text1"/>
         </w:rPr>
-        <w:t xml:space="preserve"> that I learned </w:t>
+        <w:t xml:space="preserve"> that I learnt</w:t>
       </w:r>
       <w:r>
         <w:rPr>
           <w:color w:val="000000" w:themeColor="text1"/>
         </w:rPr>
+        <w:t xml:space="preserve"> </w:t>
+      </w:r>
+      <w:r>
+        <w:rPr>
+          <w:color w:val="000000" w:themeColor="text1"/>
+        </w:rPr>
         <w:t>is about the group work. Y</w:t>
       </w:r>
       <w:r>
@@ -1434,7 +1472,19 @@
         <w:rPr>
           <w:color w:val="000000" w:themeColor="text1"/>
         </w:rPr>
-        <w:t xml:space="preserve"> you have to be tolerant and positive. And last but not least, I learned that you have to finish your tasks on time.</w:t>
+        <w:t xml:space="preserve"> you have to be tolerant and positive. A</w:t>
+      </w:r>
+      <w:r>
+        <w:rPr>
+          <w:color w:val="000000" w:themeColor="text1"/>
+        </w:rPr>
+        <w:t>nd last but not least, I learnt</w:t>
+      </w:r>
+      <w:r>
+        <w:rPr>
+          <w:color w:val="000000" w:themeColor="text1"/>
+        </w:rPr>
+        <w:t xml:space="preserve"> that you have to finish your tasks on time.</w:t>
       </w:r>
     </w:p>
     <w:p>
@@ -1548,7 +1598,21 @@
         <w:ind w:firstLine="708"/>
       </w:pPr>
       <w:r>
-        <w:t>What did I learn? I learned how to connect MySQL with C#, I learned a lot of cool things about web development and programing.</w:t>
+        <w:t>What did I lear</w:t>
+      </w:r>
+      <w:r>
+        <w:t>n? I learnt</w:t>
+      </w:r>
+      <w:r>
+        <w:t xml:space="preserve"> how to </w:t>
+      </w:r>
+      <w:r>
+        <w:t>connect MySQL with C#, I learnt</w:t>
+      </w:r>
+      <w:bookmarkStart w:id="3" w:name="_GoBack"/>
+      <w:bookmarkEnd w:id="3"/>
+      <w:r>
+        <w:t xml:space="preserve"> a lot of cool things about web development and programing.</w:t>
       </w:r>
     </w:p>
     <w:p>
@@ -17833,6 +17897,20 @@
     </w:p>
     <w:p>
       <w:pPr>
+        <w:rPr>
+          <w:rFonts w:cs="Arial"/>
+        </w:rPr>
+      </w:pPr>
+    </w:p>
+    <w:p>
+      <w:pPr>
+        <w:rPr>
+          <w:rFonts w:cs="Arial"/>
+        </w:rPr>
+      </w:pPr>
+    </w:p>
+    <w:p>
+      <w:pPr>
         <w:widowControl w:val="0"/>
         <w:rPr>
           <w:color w:val="9CC2E5" w:themeColor="accent1" w:themeTint="99"/>
@@ -18591,6 +18669,7 @@
           <w:b/>
           <w:bCs/>
         </w:rPr>
+        <w:lastRenderedPageBreak/>
         <w:t>Achieved in the past week:</w:t>
       </w:r>
     </w:p>
@@ -18617,7 +18696,6 @@
         <w:rPr>
           <w:rFonts w:cs="Arial"/>
         </w:rPr>
-        <w:lastRenderedPageBreak/>
         <w:t>Research and working on the PayPal API</w:t>
       </w:r>
     </w:p>
@@ -20252,6 +20330,7 @@
         <w:rPr>
           <w:rFonts w:cs="Arial"/>
         </w:rPr>
+        <w:lastRenderedPageBreak/>
         <w:t xml:space="preserve">2. </w:t>
       </w:r>
       <w:r>
@@ -21105,7 +21184,6 @@
           <w:b/>
           <w:bCs/>
         </w:rPr>
-        <w:lastRenderedPageBreak/>
         <w:t>Motions:</w:t>
       </w:r>
     </w:p>
@@ -21633,7 +21711,6 @@
           <w:szCs w:val="96"/>
           <w:u w:val="single"/>
         </w:rPr>
-        <w:lastRenderedPageBreak/>
         <w:t>Project plan</w:t>
       </w:r>
     </w:p>
@@ -21657,7 +21734,7 @@
           <w:u w:val="single"/>
         </w:rPr>
       </w:pPr>
-      <w:bookmarkStart w:id="3" w:name="_Toc454794223"/>
+      <w:bookmarkStart w:id="4" w:name="_Toc454794223"/>
       <w:r>
         <w:rPr>
           <w:rFonts w:asciiTheme="minorHAnsi" w:hAnsiTheme="minorHAnsi"/>
@@ -21666,7 +21743,7 @@
         </w:rPr>
         <w:t>Formal client</w:t>
       </w:r>
-      <w:bookmarkEnd w:id="3"/>
+      <w:bookmarkEnd w:id="4"/>
     </w:p>
     <w:p>
       <w:pPr>
@@ -21808,7 +21885,7 @@
           <w:numId w:val="17"/>
         </w:numPr>
       </w:pPr>
-      <w:bookmarkStart w:id="4" w:name="__DdeLink__144_480110842"/>
+      <w:bookmarkStart w:id="5" w:name="__DdeLink__144_480110842"/>
       <w:r>
         <w:rPr>
           <w:rFonts w:cs="Helvetica"/>
@@ -21816,7 +21893,7 @@
         </w:rPr>
         <w:t>Student number:</w:t>
       </w:r>
-      <w:bookmarkEnd w:id="4"/>
+      <w:bookmarkEnd w:id="5"/>
       <w:r>
         <w:rPr>
           <w:rFonts w:cs="Helvetica"/>
@@ -22252,10 +22329,7 @@
       </w:hyperlink>
     </w:p>
     <w:p/>
-    <w:p>
-      <w:bookmarkStart w:id="5" w:name="_GoBack"/>
-      <w:bookmarkEnd w:id="5"/>
-    </w:p>
+    <w:p/>
     <w:p/>
     <w:p>
       <w:pPr>
@@ -23138,7 +23212,7 @@
           <w:rPr>
             <w:noProof/>
           </w:rPr>
-          <w:t>25</w:t>
+          <w:t>6</w:t>
         </w:r>
         <w:r>
           <w:rPr>
@@ -28105,7 +28179,7 @@
 </file>
 
 <file path=customXml/itemProps1.xml><?xml version="1.0" encoding="utf-8"?>
-<ds:datastoreItem xmlns:ds="http://schemas.openxmlformats.org/officeDocument/2006/customXml" ds:itemID="{23D5BDC7-BA22-45F1-A2EF-916288D2D4DF}">
+<ds:datastoreItem xmlns:ds="http://schemas.openxmlformats.org/officeDocument/2006/customXml" ds:itemID="{89A6B4C2-7979-491C-95B2-B4B56AC91873}">
   <ds:schemaRefs>
     <ds:schemaRef ds:uri="http://schemas.openxmlformats.org/officeDocument/2006/bibliography"/>
   </ds:schemaRefs>

</xml_diff>